<commit_message>
[MW, CR] Update UserStories
</commit_message>
<xml_diff>
--- a/Documents/UserStories.docx
+++ b/Documents/UserStories.docx
@@ -4919,19 +4919,8 @@
                 <w:sz w:val="32"/>
                 <w:szCs w:val="32"/>
               </w:rPr>
-            </w:r>
-            <w:sdt>
-              <w:sdtPr>
-                <w:temporary/>
-                <w:showingPlcHdr/>
-                <w:text/>
-              </w:sdtPr>
-              <w:sdtContent>
-                <w:r>
-                  <w:t>release number</w:t>
-                </w:r>
-              </w:sdtContent>
-            </w:sdt>
+              <w:t>1.11</w:t>
+            </w:r>
             <w:r>
               <w:rPr>
                 <w:sz w:val="32"/>
@@ -5010,19 +4999,8 @@
                 <w:sz w:val="32"/>
                 <w:szCs w:val="32"/>
               </w:rPr>
-            </w:r>
-            <w:sdt>
-              <w:sdtPr>
-                <w:temporary/>
-                <w:showingPlcHdr/>
-                <w:text/>
-              </w:sdtPr>
-              <w:sdtContent>
-                <w:r>
-                  <w:t>CustomerOrder</w:t>
-                </w:r>
-              </w:sdtContent>
-            </w:sdt>
+              <w:t>11</w:t>
+            </w:r>
           </w:p>
         </w:tc>
       </w:tr>
@@ -5061,19 +5039,8 @@
                 <w:sz w:val="40"/>
                 <w:szCs w:val="40"/>
               </w:rPr>
-            </w:r>
-            <w:sdt>
-              <w:sdtPr>
-                <w:temporary/>
-                <w:showingPlcHdr/>
-                <w:text/>
-              </w:sdtPr>
-              <w:sdtContent>
-                <w:r>
-                  <w:t>Title</w:t>
-                </w:r>
-              </w:sdtContent>
-            </w:sdt>
+              <w:t>Einkaufsliste</w:t>
+            </w:r>
           </w:p>
         </w:tc>
       </w:tr>
@@ -5227,32 +5194,7 @@
                 <w:sz w:val="28"/>
                 <w:szCs w:val="28"/>
               </w:rPr>
-              <w:t>[</w:t>
-            </w:r>
-            <w:r>
-              <w:rPr>
-                <w:sz w:val="28"/>
-                <w:szCs w:val="28"/>
-              </w:rPr>
-            </w:r>
-            <w:sdt>
-              <w:sdtPr>
-                <w:temporary/>
-                <w:showingPlcHdr/>
-                <w:text/>
-              </w:sdtPr>
-              <w:sdtContent>
-                <w:r>
-                  <w:t>Autor</w:t>
-                </w:r>
-              </w:sdtContent>
-            </w:sdt>
-            <w:r>
-              <w:rPr>
-                <w:sz w:val="28"/>
-                <w:szCs w:val="28"/>
-              </w:rPr>
-              <w:t>]</w:t>
+              <w:t>[MW]</w:t>
             </w:r>
           </w:p>
         </w:tc>
@@ -5278,26 +5220,8 @@
                 <w:sz w:val="28"/>
                 <w:szCs w:val="28"/>
               </w:rPr>
-              <w:t>[</w:t>
-            </w:r>
-            <w:r>
-              <w:rPr>
-                <w:sz w:val="28"/>
-                <w:szCs w:val="28"/>
-              </w:rPr>
-            </w:r>
-            <w:sdt>
-              <w:sdtPr>
-                <w:temporary/>
-                <w:showingPlcHdr/>
-                <w:text/>
-              </w:sdtPr>
-              <w:sdtContent>
-                <w:r>
-                  <w:t>developer1</w:t>
-                </w:r>
-              </w:sdtContent>
-            </w:sdt>
+              <w:t>[MW</w:t>
+            </w:r>
             <w:r>
               <w:rPr>
                 <w:sz w:val="28"/>
@@ -5310,25 +5234,7 @@
                 <w:sz w:val="28"/>
                 <w:szCs w:val="28"/>
               </w:rPr>
-            </w:r>
-            <w:sdt>
-              <w:sdtPr>
-                <w:temporary/>
-                <w:showingPlcHdr/>
-                <w:text/>
-              </w:sdtPr>
-              <w:sdtContent>
-                <w:r>
-                  <w:t>developer2</w:t>
-                </w:r>
-              </w:sdtContent>
-            </w:sdt>
-            <w:r>
-              <w:rPr>
-                <w:sz w:val="28"/>
-                <w:szCs w:val="28"/>
-              </w:rPr>
-              <w:t>]</w:t>
+              <w:t>SB]</w:t>
             </w:r>
           </w:p>
         </w:tc>
@@ -5413,19 +5319,8 @@
                 <w:sz w:val="32"/>
                 <w:szCs w:val="32"/>
               </w:rPr>
-            </w:r>
-            <w:sdt>
-              <w:sdtPr>
-                <w:temporary/>
-                <w:showingPlcHdr/>
-                <w:text/>
-              </w:sdtPr>
-              <w:sdtContent>
-                <w:r>
-                  <w:t>estimated effort</w:t>
-                </w:r>
-              </w:sdtContent>
-            </w:sdt>
+              <w:t>2</w:t>
+            </w:r>
           </w:p>
         </w:tc>
       </w:tr>

</xml_diff>